<commit_message>
aggiunti ringraziamenti e ultimata presentazione con discorso
</commit_message>
<xml_diff>
--- a/Presentazione/discorso.docx
+++ b/Presentazione/discorso.docx
@@ -7,7 +7,7 @@
         <w:t xml:space="preserve">Buongiorno </w:t>
       </w:r>
       <w:r>
-        <w:t>io sono</w:t>
+        <w:t>sono</w:t>
       </w:r>
       <w:r>
         <w:t xml:space="preserve"> Orioli Stefano,</w:t>
@@ -75,7 +75,10 @@
         <w:t>ponendo</w:t>
       </w:r>
       <w:r>
-        <w:t xml:space="preserve"> particolare attenzione alle tematiche della sicurezza di tipo informatico</w:t>
+        <w:t xml:space="preserve"> particolare attenzione alle tematiche della </w:t>
+      </w:r>
+      <w:r>
+        <w:t>sicurezza informatica</w:t>
       </w:r>
       <w:r>
         <w:t xml:space="preserve"> che riguarda</w:t>
@@ -127,7 +130,13 @@
         <w:t xml:space="preserve">di </w:t>
       </w:r>
       <w:r>
-        <w:t>cosa è stato effettivamente realizzato e come il progetto può evolvere in futuro.</w:t>
+        <w:t xml:space="preserve">cosa è stato effettivamente realizzato e come il progetto </w:t>
+      </w:r>
+      <w:r>
+        <w:t>possa</w:t>
+      </w:r>
+      <w:r>
+        <w:t xml:space="preserve"> evolvere in futuro.</w:t>
       </w:r>
     </w:p>
     <w:p>
@@ -258,7 +267,13 @@
         <w:t>ed utilizza un canale trasmissivo diverso</w:t>
       </w:r>
       <w:r>
-        <w:t xml:space="preserve"> per ogni pacchetto che invia, fino a 1600 volte al secondo. </w:t>
+        <w:t xml:space="preserve"> per ogni pacchetto che invia, </w:t>
+      </w:r>
+      <w:r>
+        <w:t xml:space="preserve">cambiandolo </w:t>
+      </w:r>
+      <w:r>
+        <w:t xml:space="preserve">fino a 1600 volte al secondo. </w:t>
       </w:r>
       <w:r>
         <w:t xml:space="preserve">Inoltre, grazie alla funzionalità di </w:t>
@@ -355,7 +370,13 @@
         <w:t>comunicazioni</w:t>
       </w:r>
       <w:r>
-        <w:t xml:space="preserve"> sono sicu</w:t>
+        <w:t xml:space="preserve"> </w:t>
+      </w:r>
+      <w:r>
+        <w:t>siano</w:t>
+      </w:r>
+      <w:r>
+        <w:t xml:space="preserve"> sicu</w:t>
       </w:r>
       <w:r>
         <w:t>re</w:t>
@@ -373,7 +394,13 @@
         <w:t>se</w:t>
       </w:r>
       <w:r>
-        <w:t xml:space="preserve"> sono protetti da ascoltatori indesiderati. Da qui nasce la necessità di </w:t>
+        <w:t xml:space="preserve"> </w:t>
+      </w:r>
+      <w:r>
+        <w:t>siano</w:t>
+      </w:r>
+      <w:r>
+        <w:t xml:space="preserve"> protetti da ascoltatori indesiderati. Da qui nasce la necessità di </w:t>
       </w:r>
       <w:r>
         <w:t>accertarne</w:t>
@@ -387,450 +414,409 @@
     </w:p>
     <w:p>
       <w:r>
-        <w:t>Per queste motivazioni è stato utilizzato il prodotto di punta</w:t>
-      </w:r>
-      <w:r>
-        <w:t xml:space="preserve"> della </w:t>
-      </w:r>
-      <w:proofErr w:type="spellStart"/>
-      <w:r>
-        <w:t>RedBear</w:t>
-      </w:r>
-      <w:proofErr w:type="spellEnd"/>
-      <w:r>
-        <w:t xml:space="preserve">, il Nano versione 2, con un costo che si aggira attorno ai 30$. </w:t>
-      </w:r>
-      <w:r>
-        <w:t xml:space="preserve">Questo </w:t>
-      </w:r>
-      <w:r>
-        <w:t>dispositivo</w:t>
-      </w:r>
-      <w:r>
-        <w:t xml:space="preserve">, nonostante il costo ridotto, </w:t>
-      </w:r>
-      <w:r>
-        <w:t>Integra il S</w:t>
-      </w:r>
-      <w:r>
-        <w:t>y</w:t>
-      </w:r>
-      <w:r>
-        <w:t>stem On a Chip</w:t>
-      </w:r>
-      <w:r>
-        <w:t xml:space="preserve"> della </w:t>
-      </w:r>
-      <w:proofErr w:type="spellStart"/>
-      <w:r>
-        <w:t>N</w:t>
-      </w:r>
-      <w:r>
-        <w:t>ordic</w:t>
-      </w:r>
-      <w:proofErr w:type="spellEnd"/>
-      <w:r>
-        <w:t>, l’</w:t>
-      </w:r>
-      <w:r>
-        <w:t xml:space="preserve">nRF52832 che </w:t>
-      </w:r>
-      <w:r>
-        <w:t>dispone</w:t>
-      </w:r>
-      <w:r>
-        <w:t xml:space="preserve"> un processore </w:t>
-      </w:r>
-      <w:r>
-        <w:t>ARM</w:t>
-      </w:r>
-      <w:r>
-        <w:t xml:space="preserve"> a 32 bit</w:t>
-      </w:r>
-      <w:r>
-        <w:t xml:space="preserve"> e</w:t>
-      </w:r>
-      <w:r>
-        <w:t xml:space="preserve">d </w:t>
-      </w:r>
-      <w:r>
-        <w:t>è uno dei migliori presenti sul mercato</w:t>
-      </w:r>
-      <w:r>
-        <w:t xml:space="preserve"> che supporta il protocollo BLE</w:t>
-      </w:r>
-      <w:r>
-        <w:t>.</w:t>
-      </w:r>
-      <w:r>
-        <w:t xml:space="preserve"> </w:t>
-      </w:r>
-      <w:r>
-        <w:t>Viene</w:t>
-      </w:r>
-      <w:r>
-        <w:t xml:space="preserve"> fornito</w:t>
-      </w:r>
-      <w:r>
-        <w:t xml:space="preserve"> dotato di</w:t>
-      </w:r>
-      <w:r>
-        <w:t xml:space="preserve"> un</w:t>
-      </w:r>
-      <w:r>
-        <w:t xml:space="preserve"> programmatore</w:t>
-      </w:r>
-      <w:r>
-        <w:t xml:space="preserve"> chiamato</w:t>
-      </w:r>
-      <w:r>
-        <w:t xml:space="preserve"> </w:t>
-      </w:r>
-      <w:proofErr w:type="spellStart"/>
-      <w:r>
-        <w:t>DAPLink</w:t>
-      </w:r>
-      <w:proofErr w:type="spellEnd"/>
-      <w:r>
-        <w:t xml:space="preserve">, </w:t>
-      </w:r>
-      <w:r>
-        <w:t>che tramite un’</w:t>
-      </w:r>
-      <w:r>
-        <w:t>interfaccia USB</w:t>
-      </w:r>
-      <w:r>
-        <w:t xml:space="preserve"> permette di programmare facilmente il Nano</w:t>
-      </w:r>
-      <w:r>
-        <w:t>,</w:t>
-      </w:r>
-      <w:r>
-        <w:t xml:space="preserve"> </w:t>
-      </w:r>
-      <w:r>
-        <w:t>utilizzando</w:t>
-      </w:r>
-      <w:r>
-        <w:t xml:space="preserve"> un PC</w:t>
-      </w:r>
-      <w:r>
-        <w:t>,</w:t>
-      </w:r>
-      <w:r>
-        <w:t xml:space="preserve"> </w:t>
-      </w:r>
-      <w:r>
-        <w:t>e di dialogare con quest’ultimo trami</w:t>
-      </w:r>
-      <w:r>
-        <w:t>t</w:t>
-      </w:r>
-      <w:r>
-        <w:t>e HW dedicato, come UART</w:t>
-      </w:r>
-      <w:r>
-        <w:t xml:space="preserve"> e SPI per lo scambio dati </w:t>
-      </w:r>
-      <w:r>
-        <w:t xml:space="preserve">in modalità </w:t>
-      </w:r>
-      <w:r>
-        <w:t>seriale.</w:t>
+        <w:t xml:space="preserve">Seguire una connessione </w:t>
+      </w:r>
+      <w:proofErr w:type="spellStart"/>
+      <w:r>
+        <w:t>bluetooth</w:t>
+      </w:r>
+      <w:proofErr w:type="spellEnd"/>
+      <w:r>
+        <w:t xml:space="preserve">, senza conoscerne i parametri di comunicazione, richiede di essere in ascolto contemporaneamente su tutti i 37 canali dedicati alla comunicazione, in cui </w:t>
+      </w:r>
+      <w:r>
+        <w:t>s</w:t>
+      </w:r>
+      <w:r>
+        <w:t xml:space="preserve">i possono </w:t>
+      </w:r>
+      <w:r>
+        <w:t xml:space="preserve">trovare anche </w:t>
+      </w:r>
+      <w:r>
+        <w:t>altre comunicazioni in atto a cui non si è interessati.</w:t>
+      </w:r>
+      <w:r>
+        <w:t xml:space="preserve"> Per svolgere questo compito si possono utilizzare due USRP B210, il primo in ascolto nelle frequenze della parte bassa della banda trasmissiva, ovvero da 2402 a 2442 MHz, ed il secondo dai 2444 ai 2484 MHz. Ciò che viene catturato va poi demodulato e filtrato per ottenere solamente i pacchetti</w:t>
+      </w:r>
+      <w:r>
+        <w:t xml:space="preserve"> di interesse; Questa operazione necessità però di queste due periferiche dal costo di 1200€ l’una, e di un PC di ultima generazione con porte </w:t>
+      </w:r>
+      <w:proofErr w:type="spellStart"/>
+      <w:r>
+        <w:t>USB</w:t>
+      </w:r>
+      <w:proofErr w:type="spellEnd"/>
+      <w:r>
+        <w:t xml:space="preserve"> 3.0 che riesca a memorizzare l’enorme flusso di dati generato dagli USRP.</w:t>
       </w:r>
     </w:p>
     <w:p>
       <w:r>
-        <w:t xml:space="preserve">Lo sviluppo dello </w:t>
-      </w:r>
-      <w:proofErr w:type="spellStart"/>
-      <w:r>
-        <w:t>sniffer</w:t>
-      </w:r>
-      <w:proofErr w:type="spellEnd"/>
-      <w:r>
-        <w:t xml:space="preserve"> è stato effettuato in ambiente UNIX utilizzando </w:t>
-      </w:r>
-      <w:proofErr w:type="spellStart"/>
-      <w:r>
-        <w:t>Ubuntu</w:t>
-      </w:r>
-      <w:proofErr w:type="spellEnd"/>
-      <w:r>
-        <w:t xml:space="preserve"> versione 17 ed Eclipse come IDE di supporto al</w:t>
-      </w:r>
-      <w:r>
-        <w:t>la scrittura del</w:t>
-      </w:r>
-      <w:r>
-        <w:t xml:space="preserve"> codice in linguaggio C. Sono state utilizzate anche altre periferiche a supporto</w:t>
-      </w:r>
-      <w:r>
-        <w:t xml:space="preserve"> dello sviluppo,</w:t>
-      </w:r>
-      <w:r>
-        <w:t xml:space="preserve"> come USRP B210</w:t>
-      </w:r>
-      <w:r>
-        <w:t xml:space="preserve"> o il </w:t>
-      </w:r>
-      <w:proofErr w:type="spellStart"/>
-      <w:r>
-        <w:t>F</w:t>
-      </w:r>
-      <w:r>
-        <w:t>rontline</w:t>
-      </w:r>
-      <w:proofErr w:type="spellEnd"/>
-      <w:r>
-        <w:t xml:space="preserve"> BPA Low </w:t>
-      </w:r>
-      <w:r>
-        <w:t>Energy,</w:t>
-      </w:r>
-      <w:r>
-        <w:t xml:space="preserve"> </w:t>
-      </w:r>
-      <w:r>
-        <w:t>dispositivi molto più</w:t>
-      </w:r>
-      <w:r>
-        <w:t xml:space="preserve"> </w:t>
-      </w:r>
-      <w:r>
-        <w:t>costosi del</w:t>
-      </w:r>
-      <w:r>
-        <w:t xml:space="preserve"> nano </w:t>
-      </w:r>
-      <w:r>
-        <w:t>ma che si sono rivelat</w:t>
+        <w:t xml:space="preserve">Per sviluppare quindi uno </w:t>
+      </w:r>
+      <w:proofErr w:type="spellStart"/>
+      <w:r>
+        <w:t>Sniffer</w:t>
+      </w:r>
+      <w:proofErr w:type="spellEnd"/>
+      <w:r>
+        <w:t xml:space="preserve"> economico è</w:t>
+      </w:r>
+      <w:r>
+        <w:t xml:space="preserve"> stato utilizzato il prodotto di punta</w:t>
+      </w:r>
+      <w:r>
+        <w:t xml:space="preserve"> della </w:t>
+      </w:r>
+      <w:proofErr w:type="spellStart"/>
+      <w:r>
+        <w:t>RedBear</w:t>
+      </w:r>
+      <w:proofErr w:type="spellEnd"/>
+      <w:r>
+        <w:t xml:space="preserve">, il Nano versione 2, con un costo che si aggira attorno ai 30$. </w:t>
+      </w:r>
+      <w:r>
+        <w:t xml:space="preserve">Questo </w:t>
+      </w:r>
+      <w:r>
+        <w:t>dispositivo</w:t>
+      </w:r>
+      <w:r>
+        <w:t xml:space="preserve">, nonostante il costo ridotto, </w:t>
+      </w:r>
+      <w:r>
+        <w:t>Integra il S</w:t>
+      </w:r>
+      <w:r>
+        <w:t>y</w:t>
+      </w:r>
+      <w:r>
+        <w:t>stem On a Chip</w:t>
+      </w:r>
+      <w:r>
+        <w:t xml:space="preserve"> della </w:t>
+      </w:r>
+      <w:proofErr w:type="spellStart"/>
+      <w:r>
+        <w:t>N</w:t>
+      </w:r>
+      <w:r>
+        <w:t>ordic</w:t>
+      </w:r>
+      <w:proofErr w:type="spellEnd"/>
+      <w:r>
+        <w:t>, l’</w:t>
+      </w:r>
+      <w:r>
+        <w:t xml:space="preserve">nRF52832 che </w:t>
+      </w:r>
+      <w:r>
+        <w:t>dispone</w:t>
+      </w:r>
+      <w:r>
+        <w:t xml:space="preserve"> un processore </w:t>
+      </w:r>
+      <w:r>
+        <w:t>ARM</w:t>
+      </w:r>
+      <w:r>
+        <w:t xml:space="preserve"> a 32 bit</w:t>
+      </w:r>
+      <w:r>
+        <w:t>,</w:t>
+      </w:r>
+      <w:r>
+        <w:t xml:space="preserve"> </w:t>
+      </w:r>
+      <w:r>
+        <w:t>è uno dei migliori presenti sul mercato</w:t>
+      </w:r>
+      <w:r>
+        <w:t xml:space="preserve"> che support</w:t>
       </w:r>
       <w:r>
         <w:t>i</w:t>
       </w:r>
       <w:r>
-        <w:t xml:space="preserve"> necessari per analizzare nel dettaglio come i pacchetti </w:t>
-      </w:r>
-      <w:r>
-        <w:t>sono</w:t>
-      </w:r>
-      <w:r>
-        <w:t xml:space="preserve"> trasmessi.</w:t>
+        <w:t xml:space="preserve"> il protocollo BLE</w:t>
+      </w:r>
+      <w:r>
+        <w:t>.</w:t>
+      </w:r>
+      <w:r>
+        <w:t xml:space="preserve"> </w:t>
+      </w:r>
+      <w:r>
+        <w:t>Viene</w:t>
+      </w:r>
+      <w:r>
+        <w:t xml:space="preserve"> </w:t>
+      </w:r>
+      <w:r>
+        <w:t>dotato</w:t>
+      </w:r>
+      <w:r>
+        <w:t xml:space="preserve"> di</w:t>
+      </w:r>
+      <w:r>
+        <w:t xml:space="preserve"> un</w:t>
+      </w:r>
+      <w:r>
+        <w:t xml:space="preserve"> </w:t>
+      </w:r>
+      <w:r>
+        <w:t>ulteriore dispositivo di supporto</w:t>
+      </w:r>
+      <w:r>
+        <w:t xml:space="preserve">, </w:t>
+      </w:r>
+      <w:bookmarkStart w:id="0" w:name="_GoBack"/>
+      <w:bookmarkEnd w:id="0"/>
+      <w:r>
+        <w:t>chiamato</w:t>
+      </w:r>
+      <w:r>
+        <w:t xml:space="preserve"> </w:t>
+      </w:r>
+      <w:proofErr w:type="spellStart"/>
+      <w:r>
+        <w:t>DAPLink</w:t>
+      </w:r>
+      <w:proofErr w:type="spellEnd"/>
+      <w:r>
+        <w:t xml:space="preserve">, </w:t>
+      </w:r>
+      <w:r>
+        <w:t>che tramite un’</w:t>
+      </w:r>
+      <w:r>
+        <w:t>interfaccia USB</w:t>
+      </w:r>
+      <w:r>
+        <w:t xml:space="preserve"> permette di programmare facilmente il Nano</w:t>
+      </w:r>
+      <w:r>
+        <w:t>,</w:t>
+      </w:r>
+      <w:r>
+        <w:t xml:space="preserve"> </w:t>
+      </w:r>
+      <w:r>
+        <w:t>utilizzando</w:t>
+      </w:r>
+      <w:r>
+        <w:t xml:space="preserve"> un PC</w:t>
+      </w:r>
+      <w:r>
+        <w:t>,</w:t>
+      </w:r>
+      <w:r>
+        <w:t xml:space="preserve"> </w:t>
+      </w:r>
+      <w:r>
+        <w:t>e di dialogare con quest’ultimo trami</w:t>
+      </w:r>
+      <w:r>
+        <w:t>t</w:t>
+      </w:r>
+      <w:r>
+        <w:t>e HW dedicato, come UART</w:t>
+      </w:r>
+      <w:r>
+        <w:t xml:space="preserve"> e SPI per lo scambio dati </w:t>
+      </w:r>
+      <w:r>
+        <w:t xml:space="preserve">in modalità </w:t>
+      </w:r>
+      <w:r>
+        <w:t>seriale.</w:t>
       </w:r>
     </w:p>
     <w:p>
       <w:r>
-        <w:t xml:space="preserve">I primi pacchetti ad essere catturati sono stati quelli di </w:t>
-      </w:r>
-      <w:proofErr w:type="spellStart"/>
-      <w:r>
-        <w:t>Advertise</w:t>
-      </w:r>
-      <w:proofErr w:type="spellEnd"/>
-      <w:r>
-        <w:t xml:space="preserve">, ovvero </w:t>
-      </w:r>
-      <w:r>
-        <w:t>quei pacchetti</w:t>
-      </w:r>
-      <w:r>
-        <w:t xml:space="preserve"> che un dispositivo </w:t>
-      </w:r>
-      <w:proofErr w:type="spellStart"/>
-      <w:r>
-        <w:t>bluetooth</w:t>
-      </w:r>
-      <w:proofErr w:type="spellEnd"/>
-      <w:r>
-        <w:t xml:space="preserve"> </w:t>
-      </w:r>
-      <w:r>
-        <w:t xml:space="preserve">usa per notificare la propria </w:t>
-      </w:r>
-      <w:r>
-        <w:t>presenza</w:t>
-      </w:r>
-      <w:r>
-        <w:t xml:space="preserve"> ai dispositivi vicini</w:t>
-      </w:r>
-      <w:r>
-        <w:t>;</w:t>
-      </w:r>
-      <w:r>
-        <w:t xml:space="preserve"> essi sono trasmessi solo in 3 canali, il 37 38 </w:t>
-      </w:r>
-      <w:r>
-        <w:t>e</w:t>
-      </w:r>
-      <w:bookmarkStart w:id="0" w:name="_GoBack"/>
-      <w:bookmarkEnd w:id="0"/>
-      <w:r>
-        <w:t xml:space="preserve"> 39</w:t>
-      </w:r>
-      <w:r>
-        <w:t xml:space="preserve"> </w:t>
-      </w:r>
-      <w:r>
-        <w:t>e quindi sono più facili da catturare</w:t>
+        <w:t xml:space="preserve">Lo sviluppo dello </w:t>
+      </w:r>
+      <w:proofErr w:type="spellStart"/>
+      <w:r>
+        <w:t>sniffer</w:t>
+      </w:r>
+      <w:proofErr w:type="spellEnd"/>
+      <w:r>
+        <w:t xml:space="preserve"> è stato effettuato in ambiente UNIX utilizzando </w:t>
+      </w:r>
+      <w:proofErr w:type="spellStart"/>
+      <w:r>
+        <w:t>Ubuntu</w:t>
+      </w:r>
+      <w:proofErr w:type="spellEnd"/>
+      <w:r>
+        <w:t xml:space="preserve"> versione 17 ed Eclipse come IDE di supporto al</w:t>
+      </w:r>
+      <w:r>
+        <w:t>la scrittura del</w:t>
+      </w:r>
+      <w:r>
+        <w:t xml:space="preserve"> codice in linguaggio C. Sono state utilizzate anche altre periferiche a supporto</w:t>
+      </w:r>
+      <w:r>
+        <w:t xml:space="preserve"> dello sviluppo,</w:t>
+      </w:r>
+      <w:r>
+        <w:t xml:space="preserve"> come USRP B210</w:t>
+      </w:r>
+      <w:r>
+        <w:t xml:space="preserve"> o il </w:t>
+      </w:r>
+      <w:proofErr w:type="spellStart"/>
+      <w:r>
+        <w:t>F</w:t>
+      </w:r>
+      <w:r>
+        <w:t>rontline</w:t>
+      </w:r>
+      <w:proofErr w:type="spellEnd"/>
+      <w:r>
+        <w:t xml:space="preserve"> BPA Low </w:t>
+      </w:r>
+      <w:r>
+        <w:t>Energy,</w:t>
+      </w:r>
+      <w:r>
+        <w:t xml:space="preserve"> </w:t>
+      </w:r>
+      <w:r>
+        <w:t>dispositivi molto più</w:t>
+      </w:r>
+      <w:r>
+        <w:t xml:space="preserve"> </w:t>
+      </w:r>
+      <w:r>
+        <w:t>costosi del</w:t>
+      </w:r>
+      <w:r>
+        <w:t xml:space="preserve"> nano </w:t>
+      </w:r>
+      <w:r>
+        <w:t>ma che si sono rivelat</w:t>
+      </w:r>
+      <w:r>
+        <w:t>i</w:t>
+      </w:r>
+      <w:r>
+        <w:t xml:space="preserve"> necessari per analizzare nel dettaglio come </w:t>
+      </w:r>
+      <w:r>
+        <w:t>vengono trasmessi i pacchetti nell’etere</w:t>
       </w:r>
       <w:r>
         <w:t>.</w:t>
-      </w:r>
-      <w:r>
-        <w:t xml:space="preserve"> </w:t>
-      </w:r>
-      <w:r>
-        <w:t>Questi pacchetti, anche se molto contenuti come dimensioni, danno parecchie informazioni</w:t>
-      </w:r>
-      <w:r>
-        <w:t xml:space="preserve"> </w:t>
-      </w:r>
-      <w:r>
-        <w:t>sulle intenzioni del dispositivo: notificano</w:t>
-      </w:r>
-      <w:r>
-        <w:t xml:space="preserve"> la disponibilità </w:t>
-      </w:r>
-      <w:r>
-        <w:t>o meno ad una connessione</w:t>
-      </w:r>
-      <w:r>
-        <w:t xml:space="preserve"> da parte </w:t>
-      </w:r>
-      <w:r>
-        <w:t>del dispositivo</w:t>
-      </w:r>
-      <w:r>
-        <w:t xml:space="preserve">, l’indirizzo del dispositivo che li invia, e altre informazioni contenute nel </w:t>
-      </w:r>
-      <w:proofErr w:type="spellStart"/>
-      <w:r>
-        <w:t>payload</w:t>
-      </w:r>
-      <w:proofErr w:type="spellEnd"/>
-      <w:r>
-        <w:t xml:space="preserve"> che possono essere di varia natura, dal semplice nome del dispositivo, ad una panoramica dei servizi offerti</w:t>
-      </w:r>
-      <w:r>
-        <w:t>.</w:t>
-      </w:r>
-      <w:r>
-        <w:t xml:space="preserve"> Analizzando uno dei primi pacchetti di </w:t>
-      </w:r>
-      <w:proofErr w:type="spellStart"/>
-      <w:r>
-        <w:t>advertise</w:t>
-      </w:r>
-      <w:proofErr w:type="spellEnd"/>
-      <w:r>
-        <w:t xml:space="preserve"> catturati, possiamo ricavare </w:t>
-      </w:r>
-      <w:r>
-        <w:t xml:space="preserve">ad esempio </w:t>
-      </w:r>
-      <w:r>
-        <w:t xml:space="preserve">dal primo Byte, del valore di 42 esadecimale, che è un </w:t>
-      </w:r>
-      <w:proofErr w:type="spellStart"/>
-      <w:r>
-        <w:t>Advertise</w:t>
-      </w:r>
-      <w:proofErr w:type="spellEnd"/>
-      <w:r>
-        <w:t xml:space="preserve"> di tipo </w:t>
-      </w:r>
-      <w:proofErr w:type="spellStart"/>
-      <w:r>
-        <w:t>NonConnectable</w:t>
-      </w:r>
-      <w:proofErr w:type="spellEnd"/>
-      <w:r>
-        <w:t>, ovvero che non è disponibile ad una connessione,</w:t>
-      </w:r>
-      <w:r>
-        <w:t xml:space="preserve"> e che trasmette un indirizzo privato. Possiamo quindi già dedurre che sia un dispositivo di tipo Beacon, ovvero utile per dare informazioni in broadcast a tutti i dispositivi vicini, come ad esempio la vicinanza a qualche punto di interesse. Il secondo Byte indica la lunghezza del </w:t>
-      </w:r>
-      <w:proofErr w:type="spellStart"/>
-      <w:r>
-        <w:t>payload</w:t>
-      </w:r>
-      <w:proofErr w:type="spellEnd"/>
-      <w:r>
-        <w:t>, ovvero le informazioni contenute nel pacchetto</w:t>
-      </w:r>
-      <w:r>
-        <w:t>, che in questo caso vale 0C, quindi 12 Byte di lunghezza</w:t>
-      </w:r>
-      <w:r>
-        <w:t xml:space="preserve">. </w:t>
-      </w:r>
-      <w:r>
-        <w:lastRenderedPageBreak/>
-        <w:t>Dopodiché si ha l’indirizzo</w:t>
-      </w:r>
-      <w:r>
-        <w:t xml:space="preserve"> dell’</w:t>
-      </w:r>
-      <w:proofErr w:type="spellStart"/>
-      <w:r>
-        <w:t>A</w:t>
-      </w:r>
-      <w:r>
-        <w:t>dvertiser</w:t>
-      </w:r>
-      <w:proofErr w:type="spellEnd"/>
-      <w:r>
-        <w:t xml:space="preserve"> stesso</w:t>
-      </w:r>
-      <w:r>
-        <w:t>,</w:t>
-      </w:r>
-      <w:r>
-        <w:t xml:space="preserve"> lungo 6 Byte</w:t>
-      </w:r>
-      <w:r>
-        <w:t xml:space="preserve">, che sappiamo </w:t>
-      </w:r>
-      <w:r>
-        <w:t xml:space="preserve">da prima </w:t>
-      </w:r>
-      <w:r>
-        <w:t>essere privato, ovvero non il reale indirizzo della periferica Bluetooth ma uno generato pseudo-casualmente, per ragioni di sicurezza.</w:t>
       </w:r>
     </w:p>
     <w:p>
-      <w:proofErr w:type="spellStart"/>
-      <w:r>
-        <w:t>Dopodiche</w:t>
-      </w:r>
-      <w:proofErr w:type="spellEnd"/>
-      <w:r>
-        <w:t xml:space="preserve">, con il valore di 5 si ha un’ulteriore campo </w:t>
-      </w:r>
-      <w:proofErr w:type="spellStart"/>
-      <w:r>
-        <w:t>length</w:t>
-      </w:r>
-      <w:proofErr w:type="spellEnd"/>
-      <w:r>
-        <w:t>, che</w:t>
-      </w:r>
-      <w:r>
-        <w:t xml:space="preserve"> questa volta</w:t>
-      </w:r>
-      <w:r>
-        <w:t xml:space="preserve"> indica</w:t>
-      </w:r>
-      <w:r>
-        <w:t xml:space="preserve"> la lunghezza del campo dati del pacchetto, che </w:t>
-      </w:r>
-      <w:r>
-        <w:t>contiene quelle informazioni</w:t>
-      </w:r>
-      <w:r>
-        <w:t xml:space="preserve"> che l’</w:t>
+      <w:r>
+        <w:lastRenderedPageBreak/>
+        <w:t xml:space="preserve">I primi pacchetti ad essere catturati sono stati quelli di </w:t>
+      </w:r>
+      <w:proofErr w:type="spellStart"/>
+      <w:r>
+        <w:t>Advertise</w:t>
+      </w:r>
+      <w:proofErr w:type="spellEnd"/>
+      <w:r>
+        <w:t xml:space="preserve">, ovvero </w:t>
+      </w:r>
+      <w:r>
+        <w:t>quei pacchetti</w:t>
+      </w:r>
+      <w:r>
+        <w:t xml:space="preserve"> che un dispositivo </w:t>
+      </w:r>
+      <w:proofErr w:type="spellStart"/>
+      <w:r>
+        <w:t>bluetooth</w:t>
+      </w:r>
+      <w:proofErr w:type="spellEnd"/>
+      <w:r>
+        <w:t xml:space="preserve"> </w:t>
+      </w:r>
+      <w:r>
+        <w:t xml:space="preserve">usa per notificare la propria </w:t>
+      </w:r>
+      <w:r>
+        <w:t>presenza</w:t>
+      </w:r>
+      <w:r>
+        <w:t xml:space="preserve"> ai dispositivi vicini</w:t>
+      </w:r>
+      <w:r>
+        <w:t>;</w:t>
+      </w:r>
+      <w:r>
+        <w:t xml:space="preserve"> essi sono trasmessi solo in 3 canali, il 37 38 </w:t>
+      </w:r>
+      <w:r>
+        <w:t>e</w:t>
+      </w:r>
+      <w:r>
+        <w:t xml:space="preserve"> 39</w:t>
+      </w:r>
+      <w:r>
+        <w:t xml:space="preserve"> </w:t>
+      </w:r>
+      <w:r>
+        <w:t>e quindi sono più facili da catturare</w:t>
+      </w:r>
+      <w:r>
+        <w:t>.</w:t>
+      </w:r>
+      <w:r>
+        <w:t xml:space="preserve"> </w:t>
+      </w:r>
+      <w:r>
+        <w:t>Questi pacchetti, anche se molto contenuti come dimensioni, danno parecchie informazioni</w:t>
+      </w:r>
+      <w:r>
+        <w:t xml:space="preserve"> </w:t>
+      </w:r>
+      <w:r>
+        <w:t>sulle intenzioni del dispositivo: notificano</w:t>
+      </w:r>
+      <w:r>
+        <w:t xml:space="preserve"> la disponibilità </w:t>
+      </w:r>
+      <w:r>
+        <w:t>o meno ad una connessione</w:t>
+      </w:r>
+      <w:r>
+        <w:t xml:space="preserve"> da parte </w:t>
+      </w:r>
+      <w:r>
+        <w:t>del dispositivo</w:t>
+      </w:r>
+      <w:r>
+        <w:t>, l’indirizzo d</w:t>
+      </w:r>
+      <w:r>
+        <w:t xml:space="preserve">i chi </w:t>
+      </w:r>
+      <w:r>
+        <w:t xml:space="preserve">li invia, e altre informazioni contenute nel </w:t>
+      </w:r>
+      <w:proofErr w:type="spellStart"/>
+      <w:r>
+        <w:t>payload</w:t>
+      </w:r>
+      <w:proofErr w:type="spellEnd"/>
+      <w:r>
+        <w:t xml:space="preserve"> che possono essere di varia natura, dal semplice nome del dispositivo, ad una panoramica dei servizi offerti</w:t>
+      </w:r>
+      <w:r>
+        <w:t>.</w:t>
+      </w:r>
+      <w:r>
+        <w:t xml:space="preserve"> Analizzando uno dei primi pacchetti di </w:t>
       </w:r>
       <w:proofErr w:type="spellStart"/>
       <w:r>
@@ -839,243 +825,406 @@
       <w:r>
         <w:t>dvertise</w:t>
       </w:r>
-      <w:r>
-        <w:t>r</w:t>
-      </w:r>
-      <w:proofErr w:type="spellEnd"/>
-      <w:r>
-        <w:t xml:space="preserve"> vuole fornire a tutti in broadcast.</w:t>
-      </w:r>
-      <w:r>
-        <w:t xml:space="preserve"> Il valore FF specifica il tipo dei dati comunicati</w:t>
+      <w:proofErr w:type="spellEnd"/>
+      <w:r>
+        <w:t xml:space="preserve"> catturati, possiamo ricavare</w:t>
+      </w:r>
+      <w:r>
+        <w:t xml:space="preserve"> </w:t>
+      </w:r>
+      <w:r>
+        <w:t>dal primo Byte,</w:t>
+      </w:r>
+      <w:r>
+        <w:t xml:space="preserve"> che nell’esempio ha il</w:t>
+      </w:r>
+      <w:r>
+        <w:t xml:space="preserve"> valore di 42 esadecimale, che è un </w:t>
+      </w:r>
+      <w:proofErr w:type="spellStart"/>
+      <w:r>
+        <w:t>Advertise</w:t>
+      </w:r>
+      <w:proofErr w:type="spellEnd"/>
+      <w:r>
+        <w:t xml:space="preserve"> di tipo </w:t>
+      </w:r>
+      <w:proofErr w:type="spellStart"/>
+      <w:r>
+        <w:t>NonConnectable</w:t>
+      </w:r>
+      <w:proofErr w:type="spellEnd"/>
+      <w:r>
+        <w:t>, ovvero che non è disponibile ad una connessione,</w:t>
+      </w:r>
+      <w:r>
+        <w:t xml:space="preserve"> e che trasmette un indirizzo privato. Possiamo quindi già dedurre che sia un dispositivo di tipo Beacon, ovvero utile per dare informazioni in broadcast a tutti i dispositivi vicini, come ad esempio la vicinanza a qualche punto di interesse. Il secondo Byte indica la lunghezza del </w:t>
+      </w:r>
+      <w:proofErr w:type="spellStart"/>
+      <w:r>
+        <w:t>payload</w:t>
+      </w:r>
+      <w:proofErr w:type="spellEnd"/>
+      <w:r>
+        <w:t>, ovvero le informazioni contenute nel pacchetto</w:t>
+      </w:r>
+      <w:r>
+        <w:t xml:space="preserve">. </w:t>
+      </w:r>
+      <w:r>
+        <w:t>In questo caso tale Byte vale 0C</w:t>
+      </w:r>
+      <w:r>
+        <w:t>, quindi 12 Byte di lunghezza</w:t>
+      </w:r>
+      <w:r>
+        <w:t>. Dopodiché si ha l’indirizzo</w:t>
+      </w:r>
+      <w:r>
+        <w:t xml:space="preserve"> dell’</w:t>
+      </w:r>
+      <w:proofErr w:type="spellStart"/>
+      <w:r>
+        <w:t>A</w:t>
+      </w:r>
+      <w:r>
+        <w:t>dvertiser</w:t>
+      </w:r>
+      <w:proofErr w:type="spellEnd"/>
+      <w:r>
+        <w:t xml:space="preserve"> stesso</w:t>
       </w:r>
       <w:r>
         <w:t>,</w:t>
       </w:r>
       <w:r>
-        <w:t xml:space="preserve"> </w:t>
-      </w:r>
-      <w:r>
-        <w:t>che ad esempio</w:t>
-      </w:r>
-      <w:r>
-        <w:t xml:space="preserve"> in questo caso sono del tipo </w:t>
-      </w:r>
-      <w:proofErr w:type="spellStart"/>
-      <w:r>
-        <w:t>Manufacturer</w:t>
-      </w:r>
-      <w:proofErr w:type="spellEnd"/>
-      <w:r>
-        <w:t xml:space="preserve"> </w:t>
-      </w:r>
-      <w:proofErr w:type="spellStart"/>
-      <w:r>
-        <w:t>Specific</w:t>
-      </w:r>
-      <w:proofErr w:type="spellEnd"/>
-      <w:r>
-        <w:t xml:space="preserve"> Data</w:t>
-      </w:r>
-      <w:r>
-        <w:t xml:space="preserve">, e </w:t>
-      </w:r>
-      <w:r>
-        <w:t xml:space="preserve">infine </w:t>
-      </w:r>
-      <w:r>
-        <w:t>gli ultimi 4 Byte contengono i dati veri e propri.</w:t>
+        <w:t xml:space="preserve"> lungo 6 Byte</w:t>
+      </w:r>
+      <w:r>
+        <w:t xml:space="preserve">, che sappiamo </w:t>
+      </w:r>
+      <w:r>
+        <w:t xml:space="preserve">da prima </w:t>
+      </w:r>
+      <w:r>
+        <w:t>essere privato, ovvero non il reale indirizzo della periferica Bluetooth ma uno generato pseudo-casualmente, per ragioni di sicurezza.</w:t>
       </w:r>
     </w:p>
     <w:p>
-      <w:r>
-        <w:t xml:space="preserve">La vera sfida è stata catturare il pacchetto di CONNECT_REQ, ovvero </w:t>
-      </w:r>
-      <w:r>
-        <w:t>quel pacchetto</w:t>
-      </w:r>
-      <w:r>
-        <w:t xml:space="preserve"> che da avvio ad una connessione e che contiene le informazioni necessarie per poter catturare tutti i </w:t>
-      </w:r>
-      <w:r>
-        <w:t>pacchetti della</w:t>
-      </w:r>
-      <w:r>
-        <w:t xml:space="preserve"> stessa.</w:t>
-      </w:r>
-      <w:r>
-        <w:t xml:space="preserve"> I campi fondamentali di questo pacchetto sono L’access </w:t>
-      </w:r>
-      <w:proofErr w:type="spellStart"/>
-      <w:r>
-        <w:t>Address</w:t>
+      <w:proofErr w:type="spellStart"/>
+      <w:r>
+        <w:t>Dopodiche</w:t>
+      </w:r>
+      <w:proofErr w:type="spellEnd"/>
+      <w:r>
+        <w:t>, si ha</w:t>
+      </w:r>
+      <w:r>
+        <w:t xml:space="preserve"> un Byte di</w:t>
+      </w:r>
+      <w:r>
+        <w:t xml:space="preserve"> un</w:t>
+      </w:r>
+      <w:r>
+        <w:t xml:space="preserve"> </w:t>
+      </w:r>
+      <w:r>
+        <w:t xml:space="preserve">ulteriore campo </w:t>
+      </w:r>
+      <w:proofErr w:type="spellStart"/>
+      <w:r>
+        <w:t>length</w:t>
       </w:r>
       <w:proofErr w:type="spellEnd"/>
       <w:r>
         <w:t>,</w:t>
       </w:r>
       <w:r>
-        <w:t xml:space="preserve"> che è</w:t>
-      </w:r>
-      <w:r>
-        <w:t xml:space="preserve"> il primo campo di 4 Byte del </w:t>
-      </w:r>
-      <w:proofErr w:type="spellStart"/>
-      <w:r>
-        <w:t>payload</w:t>
-      </w:r>
-      <w:proofErr w:type="spellEnd"/>
-      <w:r>
-        <w:t xml:space="preserve">, ed il campo </w:t>
-      </w:r>
-      <w:proofErr w:type="spellStart"/>
-      <w:r>
-        <w:t>CRCInit</w:t>
-      </w:r>
-      <w:proofErr w:type="spellEnd"/>
-      <w:r>
-        <w:t xml:space="preserve"> con il quale dovrà essere inizializzato il calcolo del CRC dei pacchetti della connessione. Il campo </w:t>
-      </w:r>
-      <w:proofErr w:type="spellStart"/>
-      <w:r>
-        <w:t>Interval</w:t>
-      </w:r>
-      <w:proofErr w:type="spellEnd"/>
-      <w:r>
-        <w:t xml:space="preserve"> regola le tempistiche con cui effettuare il salto del canale e la costante di Hop, contenuta negli ultimi 5 bit del pacchetto, regola il numero di canali da saltare per ogni pacchetto inviato. </w:t>
+        <w:t xml:space="preserve"> del valore di 5,</w:t>
+      </w:r>
+      <w:r>
+        <w:t xml:space="preserve"> che</w:t>
+      </w:r>
+      <w:r>
+        <w:t xml:space="preserve"> questa volta</w:t>
+      </w:r>
+      <w:r>
+        <w:t xml:space="preserve"> indica</w:t>
+      </w:r>
+      <w:r>
+        <w:t xml:space="preserve"> la lunghezza del</w:t>
+      </w:r>
+      <w:r>
+        <w:t xml:space="preserve">la sezione </w:t>
+      </w:r>
+      <w:r>
+        <w:t>dati del pacchetto</w:t>
+      </w:r>
+      <w:r>
+        <w:t>; la sezione dati</w:t>
+      </w:r>
+      <w:r>
+        <w:t xml:space="preserve"> </w:t>
+      </w:r>
+      <w:r>
+        <w:t>contiene quelle informazioni</w:t>
+      </w:r>
+      <w:r>
+        <w:t xml:space="preserve"> che l’</w:t>
+      </w:r>
+      <w:proofErr w:type="spellStart"/>
+      <w:r>
+        <w:t>A</w:t>
+      </w:r>
+      <w:r>
+        <w:t>dvertise</w:t>
+      </w:r>
+      <w:r>
+        <w:t>r</w:t>
+      </w:r>
+      <w:proofErr w:type="spellEnd"/>
+      <w:r>
+        <w:t xml:space="preserve"> vuole fornire a tutti in broadcast</w:t>
+      </w:r>
+      <w:r>
+        <w:t xml:space="preserve"> ed ha una lunghezza massima di 31 Byte</w:t>
+      </w:r>
+      <w:r>
+        <w:t>.</w:t>
+      </w:r>
+      <w:r>
+        <w:t xml:space="preserve"> Il valore FF specifica il tipo dei dati comunicati</w:t>
+      </w:r>
+      <w:r>
+        <w:t>,</w:t>
+      </w:r>
+      <w:r>
+        <w:t xml:space="preserve"> </w:t>
+      </w:r>
+      <w:r>
+        <w:t>che ad esempio</w:t>
+      </w:r>
+      <w:r>
+        <w:t xml:space="preserve"> in questo caso sono del tipo </w:t>
+      </w:r>
+      <w:proofErr w:type="spellStart"/>
+      <w:r>
+        <w:t>Manufacturer</w:t>
+      </w:r>
+      <w:proofErr w:type="spellEnd"/>
+      <w:r>
+        <w:t xml:space="preserve"> </w:t>
+      </w:r>
+      <w:proofErr w:type="spellStart"/>
+      <w:r>
+        <w:t>Specific</w:t>
+      </w:r>
+      <w:proofErr w:type="spellEnd"/>
+      <w:r>
+        <w:t xml:space="preserve"> Data</w:t>
+      </w:r>
+      <w:r>
+        <w:t xml:space="preserve">, e </w:t>
+      </w:r>
+      <w:r>
+        <w:t xml:space="preserve">infine </w:t>
+      </w:r>
+      <w:r>
+        <w:t>gli ultimi 4 Byte contengono i dati veri e propri.</w:t>
       </w:r>
     </w:p>
     <w:p>
       <w:r>
-        <w:t xml:space="preserve">Dopo essere riusciti a catturare ed analizzare </w:t>
-      </w:r>
-      <w:r>
-        <w:t>questo</w:t>
-      </w:r>
-      <w:r>
-        <w:t xml:space="preserve"> pacchetto, si è potuto saltare con le tempistiche corrette tra i vari canali ed intercettare così tutti i pacchetti di una connessione.</w:t>
+        <w:t xml:space="preserve">La vera sfida è stata catturare il pacchetto di CONNECT_REQ, ovvero </w:t>
+      </w:r>
+      <w:r>
+        <w:t>quel pacchetto</w:t>
+      </w:r>
+      <w:r>
+        <w:t xml:space="preserve"> che da avvio ad una connessione e che contiene le informazioni necessarie per poter catturare tutti i </w:t>
+      </w:r>
+      <w:r>
+        <w:t>pacchetti della</w:t>
+      </w:r>
+      <w:r>
+        <w:t xml:space="preserve"> stessa.</w:t>
+      </w:r>
+      <w:r>
+        <w:t xml:space="preserve"> I campi fondamentali di questo pacchetto sono L’access </w:t>
+      </w:r>
+      <w:proofErr w:type="spellStart"/>
+      <w:r>
+        <w:t>Address</w:t>
+      </w:r>
+      <w:proofErr w:type="spellEnd"/>
+      <w:r>
+        <w:t>,</w:t>
+      </w:r>
+      <w:r>
+        <w:t xml:space="preserve"> che è</w:t>
+      </w:r>
+      <w:r>
+        <w:t xml:space="preserve"> il primo campo di 4 Byte del </w:t>
+      </w:r>
+      <w:proofErr w:type="spellStart"/>
+      <w:r>
+        <w:t>payload</w:t>
+      </w:r>
+      <w:proofErr w:type="spellEnd"/>
+      <w:r>
+        <w:t xml:space="preserve">, ed il campo </w:t>
+      </w:r>
+      <w:proofErr w:type="spellStart"/>
+      <w:r>
+        <w:t>CRCInit</w:t>
+      </w:r>
+      <w:proofErr w:type="spellEnd"/>
+      <w:r>
+        <w:t xml:space="preserve"> con il quale dovrà essere inizializzato il calcolo del CRC dei pacchetti della connessione. Il campo </w:t>
+      </w:r>
+      <w:proofErr w:type="spellStart"/>
+      <w:r>
+        <w:t>Interval</w:t>
+      </w:r>
+      <w:proofErr w:type="spellEnd"/>
+      <w:r>
+        <w:t xml:space="preserve"> regola le tempistiche con cui effettuare il salto del canale e la costante di Hop, contenuta negli ultimi 5 bit del pacchetto, regola il numero di canali da saltare per ogni pacchetto inviato. </w:t>
       </w:r>
     </w:p>
     <w:p>
       <w:r>
-        <w:t xml:space="preserve">Un esempio di cattura di una connessione è mostrato nella slide, in cui la comunicazione inizia nel canale 37 </w:t>
-      </w:r>
-      <w:r>
-        <w:t>con</w:t>
-      </w:r>
-      <w:r>
-        <w:t xml:space="preserve"> l’invio del pacchetto di connection </w:t>
-      </w:r>
-      <w:proofErr w:type="spellStart"/>
-      <w:r>
-        <w:t>Request</w:t>
-      </w:r>
-      <w:proofErr w:type="spellEnd"/>
-      <w:r>
-        <w:t xml:space="preserve"> da parte del master</w:t>
-      </w:r>
-      <w:r>
-        <w:t>;</w:t>
-      </w:r>
-      <w:r>
-        <w:t xml:space="preserve"> </w:t>
-      </w:r>
-      <w:r>
-        <w:t>si entra</w:t>
-      </w:r>
-      <w:r>
-        <w:t xml:space="preserve"> poi</w:t>
-      </w:r>
-      <w:r>
-        <w:t xml:space="preserve"> nello stato di connessione e quindi ci si sposta fra i vari canali, dapprima il canale 14 passando per il 28 e così via. Si nota che per ogni canale vengono inviati almeno 2 pacchetti</w:t>
-      </w:r>
-      <w:r>
-        <w:t>, uno dal master che è sempre il primo a parlare</w:t>
-      </w:r>
-      <w:r>
-        <w:t xml:space="preserve"> in una comunicazione</w:t>
-      </w:r>
-      <w:r>
-        <w:t xml:space="preserve"> e la risposta dello Slave, necessaria per mantenere la connessione.</w:t>
+        <w:t xml:space="preserve">Dopo essere riusciti a catturare ed analizzare </w:t>
+      </w:r>
+      <w:r>
+        <w:t>questo</w:t>
+      </w:r>
+      <w:r>
+        <w:t xml:space="preserve"> pacchetto, si è potuto saltare con le tempistiche corrette tra i vari canali ed intercettare così tutti i pacchetti di una connessione.</w:t>
       </w:r>
     </w:p>
     <w:p>
       <w:r>
-        <w:t xml:space="preserve">Con questo lavoro di tesi è stato quindi creato uno </w:t>
-      </w:r>
-      <w:proofErr w:type="spellStart"/>
-      <w:r>
-        <w:t>Sniffer</w:t>
-      </w:r>
-      <w:proofErr w:type="spellEnd"/>
-      <w:r>
-        <w:t xml:space="preserve"> multicanale economico, ma che riesce ad ascoltare anche la fase di connessione tra due dispositivi.</w:t>
-      </w:r>
-      <w:r>
-        <w:t xml:space="preserve"> </w:t>
-      </w:r>
-      <w:r>
-        <w:t xml:space="preserve">Questo </w:t>
-      </w:r>
-      <w:proofErr w:type="spellStart"/>
-      <w:r>
-        <w:t>Sniffer</w:t>
-      </w:r>
-      <w:proofErr w:type="spellEnd"/>
-      <w:r>
-        <w:t xml:space="preserve"> può</w:t>
-      </w:r>
-      <w:r>
-        <w:t xml:space="preserve"> essere utilizzato in futuro per</w:t>
-      </w:r>
-      <w:r>
-        <w:t xml:space="preserve"> implementare vari attacchi </w:t>
-      </w:r>
-      <w:r>
-        <w:t xml:space="preserve">volti </w:t>
-      </w:r>
-      <w:r>
-        <w:t>a testare</w:t>
-      </w:r>
-      <w:r>
-        <w:t xml:space="preserve"> la sicurezza del Bluetooth Low Energy, come l’attacco Man in the Middle</w:t>
-      </w:r>
-      <w:r>
-        <w:t xml:space="preserve"> che consente ad un attaccante di rubare e/o modificare l</w:t>
-      </w:r>
-      <w:r>
-        <w:t>e</w:t>
-      </w:r>
-      <w:r>
-        <w:t xml:space="preserve"> informazioni scambiate</w:t>
-      </w:r>
-      <w:r>
-        <w:t xml:space="preserve"> o l’attacco di </w:t>
-      </w:r>
-      <w:proofErr w:type="spellStart"/>
-      <w:r>
-        <w:t>R</w:t>
-      </w:r>
-      <w:r>
-        <w:t>elay</w:t>
-      </w:r>
-      <w:proofErr w:type="spellEnd"/>
-      <w:r>
-        <w:t xml:space="preserve"> del segnale a lunga distanza</w:t>
-      </w:r>
-      <w:r>
-        <w:t>, che fa credere a 2 dispositivi di essere vicini e in grado di comunicare, anche se i</w:t>
-      </w:r>
-      <w:r>
-        <w:t>n</w:t>
-      </w:r>
-      <w:r>
-        <w:t xml:space="preserve"> realtà sono molto distanti fra loro.</w:t>
+        <w:t xml:space="preserve">Un esempio di cattura di una connessione è mostrato nella slide, in cui la comunicazione inizia nel canale 37 </w:t>
+      </w:r>
+      <w:r>
+        <w:t>con</w:t>
+      </w:r>
+      <w:r>
+        <w:t xml:space="preserve"> l’invio del pacchetto di connection </w:t>
+      </w:r>
+      <w:proofErr w:type="spellStart"/>
+      <w:r>
+        <w:t>Request</w:t>
+      </w:r>
+      <w:proofErr w:type="spellEnd"/>
+      <w:r>
+        <w:t xml:space="preserve"> da parte del master</w:t>
+      </w:r>
+      <w:r>
+        <w:t>;</w:t>
+      </w:r>
+      <w:r>
+        <w:t xml:space="preserve"> </w:t>
+      </w:r>
+      <w:r>
+        <w:t>si entra</w:t>
+      </w:r>
+      <w:r>
+        <w:t xml:space="preserve"> poi</w:t>
+      </w:r>
+      <w:r>
+        <w:t xml:space="preserve"> nello stato di connessione e quindi ci si sposta fra i vari canali, dapprima il canale 14 passando per il 28 e così via. Si nota che per ogni canale vengono inviati almeno 2 pacchetti</w:t>
+      </w:r>
+      <w:r>
+        <w:t>, uno dal master che è sempre il primo a parlare</w:t>
+      </w:r>
+      <w:r>
+        <w:t xml:space="preserve"> in una comunicazione</w:t>
+      </w:r>
+      <w:r>
+        <w:t xml:space="preserve"> e la risposta dello Slave, necessaria per mantenere la connessione.</w:t>
       </w:r>
     </w:p>
     <w:p>
       <w:r>
-        <w:t>Io ho concluso, g</w:t>
+        <w:t xml:space="preserve">Con questo lavoro di tesi è stato quindi creato uno </w:t>
+      </w:r>
+      <w:proofErr w:type="spellStart"/>
+      <w:r>
+        <w:t>Sniffer</w:t>
+      </w:r>
+      <w:proofErr w:type="spellEnd"/>
+      <w:r>
+        <w:t xml:space="preserve"> multicanale economico, ma che riesce ad ascoltare anche la fase di connessione tra due dispositivi.</w:t>
+      </w:r>
+      <w:r>
+        <w:t xml:space="preserve"> </w:t>
+      </w:r>
+      <w:r>
+        <w:t xml:space="preserve">Questo </w:t>
+      </w:r>
+      <w:proofErr w:type="spellStart"/>
+      <w:r>
+        <w:t>Sniffer</w:t>
+      </w:r>
+      <w:proofErr w:type="spellEnd"/>
+      <w:r>
+        <w:t xml:space="preserve"> può</w:t>
+      </w:r>
+      <w:r>
+        <w:t xml:space="preserve"> essere utilizzato in futuro per</w:t>
+      </w:r>
+      <w:r>
+        <w:t xml:space="preserve"> implementare vari attacchi </w:t>
+      </w:r>
+      <w:r>
+        <w:t xml:space="preserve">volti </w:t>
+      </w:r>
+      <w:r>
+        <w:t>a testare</w:t>
+      </w:r>
+      <w:r>
+        <w:t xml:space="preserve"> la sicurezza del Bluetooth Low Energy, come l’attacco Man in the Middle</w:t>
+      </w:r>
+      <w:r>
+        <w:t xml:space="preserve"> che consente ad un attaccante di rubare e/o modificare l</w:t>
+      </w:r>
+      <w:r>
+        <w:t>e</w:t>
+      </w:r>
+      <w:r>
+        <w:t xml:space="preserve"> informazioni scambiate</w:t>
+      </w:r>
+      <w:r>
+        <w:t xml:space="preserve"> o l’attacco di </w:t>
+      </w:r>
+      <w:proofErr w:type="spellStart"/>
+      <w:r>
+        <w:t>R</w:t>
+      </w:r>
+      <w:r>
+        <w:t>elay</w:t>
+      </w:r>
+      <w:proofErr w:type="spellEnd"/>
+      <w:r>
+        <w:t xml:space="preserve"> del segnale a lunga distanza</w:t>
+      </w:r>
+      <w:r>
+        <w:t>, che fa credere a 2 dispositivi di essere vicini e in grado di comunicare, anche se i</w:t>
+      </w:r>
+      <w:r>
+        <w:t>n</w:t>
+      </w:r>
+      <w:r>
+        <w:t xml:space="preserve"> realtà sono molto distanti fra loro.</w:t>
+      </w:r>
+    </w:p>
+    <w:p>
+      <w:r>
+        <w:t>I</w:t>
+      </w:r>
+      <w:r>
+        <w:t>o ho concluso, g</w:t>
       </w:r>
       <w:r>
         <w:t>razie per l’attenzione.</w:t>

</xml_diff>